<commit_message>
added architecture to planning document added getter and setter to model class
</commit_message>
<xml_diff>
--- a/src/main/resources/brainstormingPreparetheparty.docx
+++ b/src/main/resources/brainstormingPreparetheparty.docx
@@ -5,64 +5,151 @@
     <w:p>
       <w:pPr>
         <w:pStyle w:val="para1"/>
-      </w:pPr>
-      <w:r>
+        <w:rPr>
+          <w:rFonts w:ascii="Times New Roman" w:hAnsi="Times New Roman" w:eastAsia="Times New Roman" w:cs="Times New Roman"/>
+        </w:rPr>
+      </w:pPr>
+      <w:r>
+        <w:rPr>
+          <w:rFonts w:ascii="Times New Roman" w:hAnsi="Times New Roman" w:eastAsia="Times New Roman" w:cs="Times New Roman"/>
+        </w:rPr>
         <w:t>brainstorming</w:t>
       </w:r>
     </w:p>
     <w:p>
-      <w:r/>
-    </w:p>
-    <w:p>
-      <w:r>
+      <w:pPr>
+        <w:rPr>
+          <w:rFonts w:eastAsia="Times New Roman"/>
+        </w:rPr>
+      </w:pPr>
+      <w:r>
+        <w:rPr>
+          <w:rFonts w:eastAsia="Times New Roman"/>
+        </w:rPr>
+      </w:r>
+    </w:p>
+    <w:p>
+      <w:pPr>
+        <w:rPr>
+          <w:rFonts w:eastAsia="Times New Roman"/>
+        </w:rPr>
+      </w:pPr>
+      <w:r>
+        <w:rPr>
+          <w:rFonts w:eastAsia="Times New Roman"/>
+        </w:rPr>
         <w:t>Prepare to party - incremental game</w:t>
       </w:r>
     </w:p>
     <w:p>
-      <w:r/>
-    </w:p>
-    <w:p>
-      <w:r>
+      <w:pPr>
+        <w:rPr>
+          <w:rFonts w:eastAsia="Times New Roman"/>
+        </w:rPr>
+      </w:pPr>
+      <w:r>
+        <w:rPr>
+          <w:rFonts w:eastAsia="Times New Roman"/>
+        </w:rPr>
+      </w:r>
+    </w:p>
+    <w:p>
+      <w:pPr>
+        <w:rPr>
+          <w:rFonts w:eastAsia="Times New Roman"/>
+        </w:rPr>
+      </w:pPr>
+      <w:r>
+        <w:rPr>
+          <w:rFonts w:eastAsia="Times New Roman"/>
+        </w:rPr>
         <w:t>Normal home as the location. A party is to be prepared for a festival like easter or christmas, family get together</w:t>
       </w:r>
     </w:p>
     <w:p>
-      <w:r>
+      <w:pPr>
+        <w:rPr>
+          <w:rFonts w:eastAsia="Times New Roman"/>
+        </w:rPr>
+      </w:pPr>
+      <w:r>
+        <w:rPr>
+          <w:rFonts w:eastAsia="Times New Roman"/>
+        </w:rPr>
         <w:t>Limited resources of time, money, stresslevel. The goal is to prepare the party and get a high score by finishing within time, preparing well, not spending too much money and having a low stress level</w:t>
       </w:r>
     </w:p>
     <w:p>
-      <w:r>
+      <w:pPr>
+        <w:rPr>
+          <w:rFonts w:eastAsia="Times New Roman"/>
+        </w:rPr>
+      </w:pPr>
+      <w:r>
+        <w:rPr>
+          <w:rFonts w:eastAsia="Times New Roman"/>
+        </w:rPr>
         <w:t>Final score screen shows different images(ai generated) and a score for each category which leads to a final screen</w:t>
       </w:r>
     </w:p>
     <w:p>
-      <w:r>
-        <w:rPr>
+      <w:pPr>
+        <w:rPr>
+          <w:rFonts w:eastAsia="Times New Roman"/>
+        </w:rPr>
+      </w:pPr>
+      <w:r>
+        <w:rPr>
+          <w:rFonts w:eastAsia="Times New Roman"/>
           <w:b/>
           <w:bCs/>
         </w:rPr>
         <w:t>Limited resources</w:t>
       </w:r>
       <w:r>
+        <w:rPr>
+          <w:rFonts w:eastAsia="Times New Roman"/>
+        </w:rPr>
         <w:t xml:space="preserve"> are time, money and you have a stress level, which you want to keep low</w:t>
       </w:r>
     </w:p>
     <w:p>
       <w:pPr>
         <w:pStyle w:val="para2"/>
-      </w:pPr>
-      <w:r>
+        <w:rPr>
+          <w:rFonts w:ascii="Times New Roman" w:hAnsi="Times New Roman" w:eastAsia="Times New Roman" w:cs="Times New Roman"/>
+        </w:rPr>
+      </w:pPr>
+      <w:r>
+        <w:rPr>
+          <w:rFonts w:ascii="Times New Roman" w:hAnsi="Times New Roman" w:eastAsia="Times New Roman" w:cs="Times New Roman"/>
+        </w:rPr>
         <w:t>UI</w:t>
       </w:r>
     </w:p>
     <w:p>
-      <w:r>
+      <w:pPr>
+        <w:rPr>
+          <w:rFonts w:eastAsia="Times New Roman"/>
+        </w:rPr>
+      </w:pPr>
+      <w:r>
+        <w:rPr>
+          <w:rFonts w:eastAsia="Times New Roman"/>
+        </w:rPr>
         <w:t>- List of actions related to the below mentioned categories. Each item has a time needed, money needed, stress reduced or increased number and you can either start or queue each action. The actions also have a description, that will be shown in a different ui part and a number of points they will add to the final result, which is hidden from the player</w:t>
       </w:r>
     </w:p>
     <w:p>
-      <w:r>
+      <w:pPr>
+        <w:rPr>
+          <w:rFonts w:eastAsia="Times New Roman"/>
+        </w:rPr>
+      </w:pPr>
+      <w:r>
+        <w:rPr>
+          <w:rFonts w:eastAsia="Times New Roman"/>
+        </w:rPr>
         <w:t>- Ui has a textlog, where the description gets shown of what happened after an action was completed</w:t>
       </w:r>
     </w:p>
@@ -70,6 +157,7 @@
       <w:pPr>
         <w:pStyle w:val="para3"/>
         <w:rPr>
+          <w:rFonts w:ascii="Times New Roman" w:hAnsi="Times New Roman" w:eastAsia="Times New Roman" w:cs="Times New Roman"/>
           <w:sz w:val="32"/>
           <w:szCs w:val="32"/>
           <w:u w:color="auto" w:val="single"/>
@@ -77,6 +165,7 @@
       </w:pPr>
       <w:r>
         <w:rPr>
+          <w:rFonts w:ascii="Times New Roman" w:hAnsi="Times New Roman" w:eastAsia="Times New Roman" w:cs="Times New Roman"/>
           <w:sz w:val="32"/>
           <w:szCs w:val="32"/>
           <w:u w:color="auto" w:val="single"/>
@@ -87,53 +176,90 @@
     <w:p>
       <w:pPr>
         <w:pStyle w:val="para3"/>
-      </w:pPr>
-      <w:r>
+        <w:rPr>
+          <w:rFonts w:ascii="Times New Roman" w:hAnsi="Times New Roman" w:eastAsia="Times New Roman" w:cs="Times New Roman"/>
+        </w:rPr>
+      </w:pPr>
+      <w:r>
+        <w:rPr>
+          <w:rFonts w:ascii="Times New Roman" w:hAnsi="Times New Roman" w:eastAsia="Times New Roman" w:cs="Times New Roman"/>
+        </w:rPr>
         <w:t>Food &amp; Drinks</w:t>
       </w:r>
     </w:p>
     <w:p>
       <w:pPr>
         <w:ind w:firstLine="708"/>
-      </w:pPr>
-      <w:r>
+        <w:rPr>
+          <w:rFonts w:eastAsia="Times New Roman"/>
+        </w:rPr>
+      </w:pPr>
+      <w:r>
+        <w:rPr>
+          <w:rFonts w:eastAsia="Times New Roman"/>
+        </w:rPr>
         <w:t>- Catering</w:t>
       </w:r>
     </w:p>
     <w:p>
       <w:pPr>
         <w:ind w:firstLine="708"/>
-      </w:pPr>
-      <w:r>
+        <w:rPr>
+          <w:rFonts w:eastAsia="Times New Roman"/>
+        </w:rPr>
+      </w:pPr>
+      <w:r>
+        <w:rPr>
+          <w:rFonts w:eastAsia="Times New Roman"/>
+        </w:rPr>
         <w:t>- Buy food</w:t>
       </w:r>
     </w:p>
     <w:p>
       <w:pPr>
         <w:ind w:firstLine="708"/>
-      </w:pPr>
-      <w:r>
+        <w:rPr>
+          <w:rFonts w:eastAsia="Times New Roman"/>
+        </w:rPr>
+      </w:pPr>
+      <w:r>
+        <w:rPr>
+          <w:rFonts w:eastAsia="Times New Roman"/>
+        </w:rPr>
         <w:t>- Cook food</w:t>
       </w:r>
     </w:p>
     <w:p>
       <w:pPr>
         <w:ind w:firstLine="708"/>
-      </w:pPr>
-      <w:r>
+        <w:rPr>
+          <w:rFonts w:eastAsia="Times New Roman"/>
+        </w:rPr>
+      </w:pPr>
+      <w:r>
+        <w:rPr>
+          <w:rFonts w:eastAsia="Times New Roman"/>
+        </w:rPr>
         <w:t>- Ask everyone to bring some food</w:t>
       </w:r>
     </w:p>
     <w:p>
       <w:pPr>
         <w:ind w:firstLine="708"/>
-      </w:pPr>
-      <w:r/>
-    </w:p>
-    <w:p>
-      <w:pPr>
-        <w:rPr>
-          <w:rFonts w:ascii="Arial" w:hAnsi="Arial" w:cs="Arial"/>
+        <w:rPr>
+          <w:rFonts w:eastAsia="Times New Roman"/>
+        </w:rPr>
+      </w:pPr>
+      <w:r>
+        <w:rPr>
+          <w:rFonts w:eastAsia="Times New Roman"/>
+        </w:rPr>
+      </w:r>
+    </w:p>
+    <w:p>
+      <w:pPr>
+        <w:rPr>
+          <w:rFonts w:eastAsia="Times New Roman"/>
           <w:b/>
           <w:bCs/>
           <w:sz w:val="28"/>
@@ -142,7 +268,7 @@
       </w:pPr>
       <w:r>
         <w:rPr>
-          <w:rFonts w:ascii="Arial" w:hAnsi="Arial" w:cs="Arial"/>
+          <w:rFonts w:eastAsia="Times New Roman"/>
           <w:b/>
           <w:bCs/>
           <w:sz w:val="28"/>
@@ -154,45 +280,76 @@
     <w:p>
       <w:pPr>
         <w:ind w:firstLine="708"/>
-      </w:pPr>
-      <w:r>
+        <w:rPr>
+          <w:rFonts w:eastAsia="Times New Roman"/>
+        </w:rPr>
+      </w:pPr>
+      <w:r>
+        <w:rPr>
+          <w:rFonts w:eastAsia="Times New Roman"/>
+        </w:rPr>
         <w:t>- Order on creative platform</w:t>
       </w:r>
     </w:p>
     <w:p>
       <w:pPr>
         <w:ind w:firstLine="708"/>
-      </w:pPr>
-      <w:r>
+        <w:rPr>
+          <w:rFonts w:eastAsia="Times New Roman"/>
+        </w:rPr>
+      </w:pPr>
+      <w:r>
+        <w:rPr>
+          <w:rFonts w:eastAsia="Times New Roman"/>
+        </w:rPr>
         <w:t>- Order on huge shopping site</w:t>
       </w:r>
     </w:p>
     <w:p>
       <w:pPr>
         <w:ind w:firstLine="708"/>
-      </w:pPr>
-      <w:r>
+        <w:rPr>
+          <w:rFonts w:eastAsia="Times New Roman"/>
+        </w:rPr>
+      </w:pPr>
+      <w:r>
+        <w:rPr>
+          <w:rFonts w:eastAsia="Times New Roman"/>
+        </w:rPr>
         <w:t>- Buy in town</w:t>
       </w:r>
     </w:p>
     <w:p>
       <w:pPr>
         <w:ind w:firstLine="708"/>
-      </w:pPr>
-      <w:r>
+        <w:rPr>
+          <w:rFonts w:eastAsia="Times New Roman"/>
+        </w:rPr>
+      </w:pPr>
+      <w:r>
+        <w:rPr>
+          <w:rFonts w:eastAsia="Times New Roman"/>
+        </w:rPr>
         <w:t>- Craft yourself</w:t>
       </w:r>
     </w:p>
     <w:p>
       <w:pPr>
         <w:ind w:firstLine="708"/>
-      </w:pPr>
-      <w:r/>
-    </w:p>
-    <w:p>
-      <w:pPr>
-        <w:rPr>
-          <w:rFonts w:ascii="Arial" w:hAnsi="Arial" w:cs="Arial"/>
+        <w:rPr>
+          <w:rFonts w:eastAsia="Times New Roman"/>
+        </w:rPr>
+      </w:pPr>
+      <w:r>
+        <w:rPr>
+          <w:rFonts w:eastAsia="Times New Roman"/>
+        </w:rPr>
+      </w:r>
+    </w:p>
+    <w:p>
+      <w:pPr>
+        <w:rPr>
+          <w:rFonts w:eastAsia="Times New Roman"/>
           <w:b/>
           <w:bCs/>
           <w:sz w:val="28"/>
@@ -201,7 +358,7 @@
       </w:pPr>
       <w:r>
         <w:rPr>
-          <w:rFonts w:ascii="Arial" w:hAnsi="Arial" w:cs="Arial"/>
+          <w:rFonts w:eastAsia="Times New Roman"/>
           <w:b/>
           <w:bCs/>
           <w:sz w:val="28"/>
@@ -213,62 +370,982 @@
     <w:p>
       <w:pPr>
         <w:ind w:firstLine="708"/>
-      </w:pPr>
-      <w:r>
+        <w:rPr>
+          <w:rFonts w:eastAsia="Times New Roman"/>
+        </w:rPr>
+      </w:pPr>
+      <w:r>
+        <w:rPr>
+          <w:rFonts w:eastAsia="Times New Roman"/>
+        </w:rPr>
         <w:t>- Crafting something</w:t>
       </w:r>
     </w:p>
     <w:p>
       <w:pPr>
         <w:ind w:firstLine="708"/>
-      </w:pPr>
-      <w:r>
+        <w:rPr>
+          <w:rFonts w:eastAsia="Times New Roman"/>
+        </w:rPr>
+      </w:pPr>
+      <w:r>
+        <w:rPr>
+          <w:rFonts w:eastAsia="Times New Roman"/>
+        </w:rPr>
         <w:t>- Playing games</w:t>
       </w:r>
     </w:p>
     <w:p>
       <w:pPr>
         <w:ind w:firstLine="708"/>
-      </w:pPr>
-      <w:r>
+        <w:rPr>
+          <w:rFonts w:eastAsia="Times New Roman"/>
+        </w:rPr>
+      </w:pPr>
+      <w:r>
+        <w:rPr>
+          <w:rFonts w:eastAsia="Times New Roman"/>
+        </w:rPr>
         <w:t>- Relax and talk</w:t>
       </w:r>
     </w:p>
     <w:p>
       <w:pPr>
         <w:ind w:firstLine="708"/>
-      </w:pPr>
-      <w:r/>
+        <w:rPr>
+          <w:rFonts w:eastAsia="Times New Roman"/>
+        </w:rPr>
+      </w:pPr>
+      <w:r>
+        <w:rPr>
+          <w:rFonts w:eastAsia="Times New Roman"/>
+        </w:rPr>
+      </w:r>
     </w:p>
     <w:p>
       <w:pPr>
         <w:ind w:firstLine="708"/>
-      </w:pPr>
-      <w:r/>
+        <w:rPr>
+          <w:rFonts w:eastAsia="Times New Roman"/>
+        </w:rPr>
+      </w:pPr>
+      <w:r>
+        <w:rPr>
+          <w:rFonts w:eastAsia="Times New Roman"/>
+        </w:rPr>
+      </w:r>
+    </w:p>
+    <w:p>
+      <w:pPr>
+        <w:rPr>
+          <w:rFonts w:eastAsia="Times New Roman"/>
+          <w:b/>
+          <w:bCs/>
+          <w:sz w:val="28"/>
+          <w:szCs w:val="28"/>
+        </w:rPr>
+      </w:pPr>
+      <w:r>
+        <w:rPr>
+          <w:rFonts w:eastAsia="Times New Roman"/>
+          <w:b/>
+          <w:bCs/>
+          <w:sz w:val="28"/>
+          <w:szCs w:val="28"/>
+        </w:rPr>
+        <w:t>Datenstruktur</w:t>
+      </w:r>
+    </w:p>
+    <w:p>
+      <w:pPr>
+        <w:pBdr>
+          <w:top w:val="nil" w:sz="0" w:space="0" w:color="000000" tmln="20, 20, 20, 0, 0"/>
+          <w:left w:val="nil" w:sz="0" w:space="0" w:color="000000" tmln="20, 20, 20, 0, 0"/>
+          <w:bottom w:val="nil" w:sz="0" w:space="0" w:color="000000" tmln="20, 20, 20, 0, 0"/>
+          <w:right w:val="nil" w:sz="0" w:space="0" w:color="000000" tmln="20, 20, 20, 0, 0"/>
+          <w:between w:val="nil" w:sz="0" w:space="0" w:color="000000" tmln="20, 20, 20, 0, 0"/>
+        </w:pBdr>
+        <w:shd w:val="none"/>
+        <w:rPr>
+          <w:rFonts w:eastAsia="Times New Roman"/>
+          <w:b/>
+        </w:rPr>
+      </w:pPr>
+      <w:r>
+        <w:rPr>
+          <w:rFonts w:eastAsia="Times New Roman"/>
+          <w:b/>
+        </w:rPr>
+        <w:t>Model-Klassen</w:t>
+      </w:r>
+    </w:p>
+    <w:p>
+      <w:pPr>
+        <w:pBdr>
+          <w:top w:val="nil" w:sz="0" w:space="0" w:color="000000" tmln="20, 20, 20, 0, 0"/>
+          <w:left w:val="nil" w:sz="0" w:space="0" w:color="000000" tmln="20, 20, 20, 0, 0"/>
+          <w:bottom w:val="nil" w:sz="0" w:space="0" w:color="000000" tmln="20, 20, 20, 0, 0"/>
+          <w:right w:val="nil" w:sz="0" w:space="0" w:color="000000" tmln="20, 20, 20, 0, 0"/>
+          <w:between w:val="nil" w:sz="0" w:space="0" w:color="000000" tmln="20, 20, 20, 0, 0"/>
+        </w:pBdr>
+        <w:shd w:val="none"/>
+        <w:rPr>
+          <w:rFonts w:eastAsia="Times New Roman"/>
+        </w:rPr>
+      </w:pPr>
+      <w:r>
+        <w:rPr>
+          <w:rFonts w:eastAsia="Times New Roman"/>
+        </w:rPr>
+        <w:t>Action (mit Eigenschaften wie Zeitkosten, Geldkosten, Stressänderung, Punktzahl, Beschreibung usw.)</w:t>
+      </w:r>
+    </w:p>
+    <w:p>
+      <w:pPr>
+        <w:pBdr>
+          <w:top w:val="nil" w:sz="0" w:space="0" w:color="000000" tmln="20, 20, 20, 0, 0"/>
+          <w:left w:val="nil" w:sz="0" w:space="0" w:color="000000" tmln="20, 20, 20, 0, 0"/>
+          <w:bottom w:val="nil" w:sz="0" w:space="0" w:color="000000" tmln="20, 20, 20, 0, 0"/>
+          <w:right w:val="nil" w:sz="0" w:space="0" w:color="000000" tmln="20, 20, 20, 0, 0"/>
+          <w:between w:val="nil" w:sz="0" w:space="0" w:color="000000" tmln="20, 20, 20, 0, 0"/>
+        </w:pBdr>
+        <w:shd w:val="none"/>
+        <w:rPr>
+          <w:rFonts w:eastAsia="Times New Roman"/>
+        </w:rPr>
+      </w:pPr>
+      <w:r>
+        <w:rPr>
+          <w:rFonts w:eastAsia="Times New Roman"/>
+        </w:rPr>
+      </w:r>
+    </w:p>
+    <w:p>
+      <w:pPr>
+        <w:pBdr>
+          <w:top w:val="nil" w:sz="0" w:space="0" w:color="000000" tmln="20, 20, 20, 0, 0"/>
+          <w:left w:val="nil" w:sz="0" w:space="0" w:color="000000" tmln="20, 20, 20, 0, 0"/>
+          <w:bottom w:val="nil" w:sz="0" w:space="0" w:color="000000" tmln="20, 20, 20, 0, 0"/>
+          <w:right w:val="nil" w:sz="0" w:space="0" w:color="000000" tmln="20, 20, 20, 0, 0"/>
+          <w:between w:val="nil" w:sz="0" w:space="0" w:color="000000" tmln="20, 20, 20, 0, 0"/>
+        </w:pBdr>
+        <w:shd w:val="none"/>
+        <w:rPr>
+          <w:rFonts w:eastAsia="Times New Roman"/>
+        </w:rPr>
+      </w:pPr>
+      <w:r>
+        <w:rPr>
+          <w:rFonts w:eastAsia="Times New Roman"/>
+        </w:rPr>
+        <w:t>Category (entweder als Kategoriegruppe mit Unterkategorien oder direkt mit einer Liste von Action-Objekten)</w:t>
+      </w:r>
+    </w:p>
+    <w:p>
+      <w:pPr>
+        <w:pBdr>
+          <w:top w:val="nil" w:sz="0" w:space="0" w:color="000000" tmln="20, 20, 20, 0, 0"/>
+          <w:left w:val="nil" w:sz="0" w:space="0" w:color="000000" tmln="20, 20, 20, 0, 0"/>
+          <w:bottom w:val="nil" w:sz="0" w:space="0" w:color="000000" tmln="20, 20, 20, 0, 0"/>
+          <w:right w:val="nil" w:sz="0" w:space="0" w:color="000000" tmln="20, 20, 20, 0, 0"/>
+          <w:between w:val="nil" w:sz="0" w:space="0" w:color="000000" tmln="20, 20, 20, 0, 0"/>
+        </w:pBdr>
+        <w:shd w:val="none"/>
+        <w:rPr>
+          <w:rFonts w:eastAsia="Times New Roman"/>
+        </w:rPr>
+      </w:pPr>
+      <w:r>
+        <w:rPr>
+          <w:rFonts w:eastAsia="Times New Roman"/>
+        </w:rPr>
+      </w:r>
+    </w:p>
+    <w:p>
+      <w:pPr>
+        <w:pBdr>
+          <w:top w:val="nil" w:sz="0" w:space="0" w:color="000000" tmln="20, 20, 20, 0, 0"/>
+          <w:left w:val="nil" w:sz="0" w:space="0" w:color="000000" tmln="20, 20, 20, 0, 0"/>
+          <w:bottom w:val="nil" w:sz="0" w:space="0" w:color="000000" tmln="20, 20, 20, 0, 0"/>
+          <w:right w:val="nil" w:sz="0" w:space="0" w:color="000000" tmln="20, 20, 20, 0, 0"/>
+          <w:between w:val="nil" w:sz="0" w:space="0" w:color="000000" tmln="20, 20, 20, 0, 0"/>
+        </w:pBdr>
+        <w:shd w:val="none"/>
+        <w:rPr>
+          <w:rFonts w:eastAsia="Times New Roman"/>
+        </w:rPr>
+      </w:pPr>
+      <w:r>
+        <w:rPr>
+          <w:rFonts w:eastAsia="Times New Roman"/>
+        </w:rPr>
+      </w:r>
+    </w:p>
+    <w:p>
+      <w:pPr>
+        <w:pBdr>
+          <w:top w:val="nil" w:sz="0" w:space="0" w:color="000000" tmln="20, 20, 20, 0, 0"/>
+          <w:left w:val="nil" w:sz="0" w:space="0" w:color="000000" tmln="20, 20, 20, 0, 0"/>
+          <w:bottom w:val="nil" w:sz="0" w:space="0" w:color="000000" tmln="20, 20, 20, 0, 0"/>
+          <w:right w:val="nil" w:sz="0" w:space="0" w:color="000000" tmln="20, 20, 20, 0, 0"/>
+          <w:between w:val="nil" w:sz="0" w:space="0" w:color="000000" tmln="20, 20, 20, 0, 0"/>
+        </w:pBdr>
+        <w:shd w:val="none"/>
+        <w:rPr>
+          <w:rFonts w:eastAsia="Times New Roman"/>
+          <w:b/>
+        </w:rPr>
+      </w:pPr>
+      <w:r>
+        <w:rPr>
+          <w:rFonts w:eastAsia="Times New Roman"/>
+          <w:b/>
+        </w:rPr>
+        <w:t>UI-Klasse</w:t>
+      </w:r>
+    </w:p>
+    <w:p>
+      <w:pPr>
+        <w:pBdr>
+          <w:top w:val="nil" w:sz="0" w:space="0" w:color="000000" tmln="20, 20, 20, 0, 0"/>
+          <w:left w:val="nil" w:sz="0" w:space="0" w:color="000000" tmln="20, 20, 20, 0, 0"/>
+          <w:bottom w:val="nil" w:sz="0" w:space="0" w:color="000000" tmln="20, 20, 20, 0, 0"/>
+          <w:right w:val="nil" w:sz="0" w:space="0" w:color="000000" tmln="20, 20, 20, 0, 0"/>
+          <w:between w:val="nil" w:sz="0" w:space="0" w:color="000000" tmln="20, 20, 20, 0, 0"/>
+        </w:pBdr>
+        <w:shd w:val="none"/>
+        <w:rPr>
+          <w:rFonts w:eastAsia="Times New Roman"/>
+        </w:rPr>
+      </w:pPr>
+      <w:r>
+        <w:rPr>
+          <w:rFonts w:eastAsia="Times New Roman"/>
+        </w:rPr>
+        <w:t>Für die Darstellung (z. B. Listenansicht der Aktionen, Ressourcenzähler, Log usw.)</w:t>
+      </w:r>
+    </w:p>
+    <w:p>
+      <w:pPr>
+        <w:pBdr>
+          <w:top w:val="nil" w:sz="0" w:space="0" w:color="000000" tmln="20, 20, 20, 0, 0"/>
+          <w:left w:val="nil" w:sz="0" w:space="0" w:color="000000" tmln="20, 20, 20, 0, 0"/>
+          <w:bottom w:val="nil" w:sz="0" w:space="0" w:color="000000" tmln="20, 20, 20, 0, 0"/>
+          <w:right w:val="nil" w:sz="0" w:space="0" w:color="000000" tmln="20, 20, 20, 0, 0"/>
+          <w:between w:val="nil" w:sz="0" w:space="0" w:color="000000" tmln="20, 20, 20, 0, 0"/>
+        </w:pBdr>
+        <w:shd w:val="none"/>
+        <w:rPr>
+          <w:rFonts w:eastAsia="Times New Roman"/>
+        </w:rPr>
+      </w:pPr>
+      <w:r>
+        <w:rPr>
+          <w:rFonts w:eastAsia="Times New Roman"/>
+        </w:rPr>
+      </w:r>
+    </w:p>
+    <w:p>
+      <w:pPr>
+        <w:pBdr>
+          <w:top w:val="nil" w:sz="0" w:space="0" w:color="000000" tmln="20, 20, 20, 0, 0"/>
+          <w:left w:val="nil" w:sz="0" w:space="0" w:color="000000" tmln="20, 20, 20, 0, 0"/>
+          <w:bottom w:val="nil" w:sz="0" w:space="0" w:color="000000" tmln="20, 20, 20, 0, 0"/>
+          <w:right w:val="nil" w:sz="0" w:space="0" w:color="000000" tmln="20, 20, 20, 0, 0"/>
+          <w:between w:val="nil" w:sz="0" w:space="0" w:color="000000" tmln="20, 20, 20, 0, 0"/>
+        </w:pBdr>
+        <w:shd w:val="none"/>
+        <w:rPr>
+          <w:rFonts w:eastAsia="Times New Roman"/>
+        </w:rPr>
+      </w:pPr>
+      <w:r>
+        <w:rPr>
+          <w:rFonts w:eastAsia="Times New Roman"/>
+        </w:rPr>
+      </w:r>
+    </w:p>
+    <w:p>
+      <w:pPr>
+        <w:pBdr>
+          <w:top w:val="nil" w:sz="0" w:space="0" w:color="000000" tmln="20, 20, 20, 0, 0"/>
+          <w:left w:val="nil" w:sz="0" w:space="0" w:color="000000" tmln="20, 20, 20, 0, 0"/>
+          <w:bottom w:val="nil" w:sz="0" w:space="0" w:color="000000" tmln="20, 20, 20, 0, 0"/>
+          <w:right w:val="nil" w:sz="0" w:space="0" w:color="000000" tmln="20, 20, 20, 0, 0"/>
+          <w:between w:val="nil" w:sz="0" w:space="0" w:color="000000" tmln="20, 20, 20, 0, 0"/>
+        </w:pBdr>
+        <w:shd w:val="none"/>
+        <w:rPr>
+          <w:rFonts w:eastAsia="Times New Roman"/>
+          <w:b/>
+        </w:rPr>
+      </w:pPr>
+      <w:r>
+        <w:rPr>
+          <w:rFonts w:eastAsia="Times New Roman"/>
+          <w:b/>
+        </w:rPr>
+        <w:t>UI-Controller</w:t>
+      </w:r>
+    </w:p>
+    <w:p>
+      <w:pPr>
+        <w:pBdr>
+          <w:top w:val="nil" w:sz="0" w:space="0" w:color="000000" tmln="20, 20, 20, 0, 0"/>
+          <w:left w:val="nil" w:sz="0" w:space="0" w:color="000000" tmln="20, 20, 20, 0, 0"/>
+          <w:bottom w:val="nil" w:sz="0" w:space="0" w:color="000000" tmln="20, 20, 20, 0, 0"/>
+          <w:right w:val="nil" w:sz="0" w:space="0" w:color="000000" tmln="20, 20, 20, 0, 0"/>
+          <w:between w:val="nil" w:sz="0" w:space="0" w:color="000000" tmln="20, 20, 20, 0, 0"/>
+        </w:pBdr>
+        <w:shd w:val="none"/>
+        <w:rPr>
+          <w:rFonts w:eastAsia="Times New Roman"/>
+        </w:rPr>
+      </w:pPr>
+      <w:r>
+        <w:rPr>
+          <w:rFonts w:eastAsia="Times New Roman"/>
+        </w:rPr>
+        <w:t>Für alle visuellen Reaktionen, Event Listener, Aktualisierung der UI bei Interaktionen</w:t>
+      </w:r>
+    </w:p>
+    <w:p>
+      <w:pPr>
+        <w:pBdr>
+          <w:top w:val="nil" w:sz="0" w:space="0" w:color="000000" tmln="20, 20, 20, 0, 0"/>
+          <w:left w:val="nil" w:sz="0" w:space="0" w:color="000000" tmln="20, 20, 20, 0, 0"/>
+          <w:bottom w:val="nil" w:sz="0" w:space="0" w:color="000000" tmln="20, 20, 20, 0, 0"/>
+          <w:right w:val="nil" w:sz="0" w:space="0" w:color="000000" tmln="20, 20, 20, 0, 0"/>
+          <w:between w:val="nil" w:sz="0" w:space="0" w:color="000000" tmln="20, 20, 20, 0, 0"/>
+        </w:pBdr>
+        <w:shd w:val="none"/>
+        <w:rPr>
+          <w:rFonts w:eastAsia="Times New Roman"/>
+        </w:rPr>
+      </w:pPr>
+      <w:r>
+        <w:rPr>
+          <w:rFonts w:eastAsia="Times New Roman"/>
+        </w:rPr>
+      </w:r>
+    </w:p>
+    <w:p>
+      <w:pPr>
+        <w:pBdr>
+          <w:top w:val="nil" w:sz="0" w:space="0" w:color="000000" tmln="20, 20, 20, 0, 0"/>
+          <w:left w:val="nil" w:sz="0" w:space="0" w:color="000000" tmln="20, 20, 20, 0, 0"/>
+          <w:bottom w:val="nil" w:sz="0" w:space="0" w:color="000000" tmln="20, 20, 20, 0, 0"/>
+          <w:right w:val="nil" w:sz="0" w:space="0" w:color="000000" tmln="20, 20, 20, 0, 0"/>
+          <w:between w:val="nil" w:sz="0" w:space="0" w:color="000000" tmln="20, 20, 20, 0, 0"/>
+        </w:pBdr>
+        <w:shd w:val="none"/>
+        <w:rPr>
+          <w:rFonts w:eastAsia="Times New Roman"/>
+        </w:rPr>
+      </w:pPr>
+      <w:r>
+        <w:rPr>
+          <w:rFonts w:eastAsia="Times New Roman"/>
+        </w:rPr>
+      </w:r>
+    </w:p>
+    <w:p>
+      <w:pPr>
+        <w:pBdr>
+          <w:top w:val="nil" w:sz="0" w:space="0" w:color="000000" tmln="20, 20, 20, 0, 0"/>
+          <w:left w:val="nil" w:sz="0" w:space="0" w:color="000000" tmln="20, 20, 20, 0, 0"/>
+          <w:bottom w:val="nil" w:sz="0" w:space="0" w:color="000000" tmln="20, 20, 20, 0, 0"/>
+          <w:right w:val="nil" w:sz="0" w:space="0" w:color="000000" tmln="20, 20, 20, 0, 0"/>
+          <w:between w:val="nil" w:sz="0" w:space="0" w:color="000000" tmln="20, 20, 20, 0, 0"/>
+        </w:pBdr>
+        <w:shd w:val="none"/>
+        <w:rPr>
+          <w:rFonts w:eastAsia="Times New Roman"/>
+          <w:b/>
+        </w:rPr>
+      </w:pPr>
+      <w:r>
+        <w:rPr>
+          <w:rFonts w:eastAsia="Times New Roman"/>
+          <w:b/>
+        </w:rPr>
+        <w:t>ResourceController</w:t>
+      </w:r>
+    </w:p>
+    <w:p>
+      <w:pPr>
+        <w:pBdr>
+          <w:top w:val="nil" w:sz="0" w:space="0" w:color="000000" tmln="20, 20, 20, 0, 0"/>
+          <w:left w:val="nil" w:sz="0" w:space="0" w:color="000000" tmln="20, 20, 20, 0, 0"/>
+          <w:bottom w:val="nil" w:sz="0" w:space="0" w:color="000000" tmln="20, 20, 20, 0, 0"/>
+          <w:right w:val="nil" w:sz="0" w:space="0" w:color="000000" tmln="20, 20, 20, 0, 0"/>
+          <w:between w:val="nil" w:sz="0" w:space="0" w:color="000000" tmln="20, 20, 20, 0, 0"/>
+        </w:pBdr>
+        <w:shd w:val="none"/>
+        <w:rPr>
+          <w:rFonts w:eastAsia="Times New Roman"/>
+        </w:rPr>
+      </w:pPr>
+      <w:r>
+        <w:rPr>
+          <w:rFonts w:eastAsia="Times New Roman"/>
+        </w:rPr>
+        <w:t>Verwalten und Berechnen von Zeit, Geld und Stresslevel</w:t>
+      </w:r>
+    </w:p>
+    <w:p>
+      <w:pPr>
+        <w:pBdr>
+          <w:top w:val="nil" w:sz="0" w:space="0" w:color="000000" tmln="20, 20, 20, 0, 0"/>
+          <w:left w:val="nil" w:sz="0" w:space="0" w:color="000000" tmln="20, 20, 20, 0, 0"/>
+          <w:bottom w:val="nil" w:sz="0" w:space="0" w:color="000000" tmln="20, 20, 20, 0, 0"/>
+          <w:right w:val="nil" w:sz="0" w:space="0" w:color="000000" tmln="20, 20, 20, 0, 0"/>
+          <w:between w:val="nil" w:sz="0" w:space="0" w:color="000000" tmln="20, 20, 20, 0, 0"/>
+        </w:pBdr>
+        <w:shd w:val="none"/>
+        <w:rPr>
+          <w:rFonts w:eastAsia="Times New Roman"/>
+        </w:rPr>
+      </w:pPr>
+      <w:r>
+        <w:rPr>
+          <w:rFonts w:eastAsia="Times New Roman"/>
+        </w:rPr>
+      </w:r>
+    </w:p>
+    <w:p>
+      <w:pPr>
+        <w:pBdr>
+          <w:top w:val="nil" w:sz="0" w:space="0" w:color="000000" tmln="20, 20, 20, 0, 0"/>
+          <w:left w:val="nil" w:sz="0" w:space="0" w:color="000000" tmln="20, 20, 20, 0, 0"/>
+          <w:bottom w:val="nil" w:sz="0" w:space="0" w:color="000000" tmln="20, 20, 20, 0, 0"/>
+          <w:right w:val="nil" w:sz="0" w:space="0" w:color="000000" tmln="20, 20, 20, 0, 0"/>
+          <w:between w:val="nil" w:sz="0" w:space="0" w:color="000000" tmln="20, 20, 20, 0, 0"/>
+        </w:pBdr>
+        <w:shd w:val="none"/>
+        <w:rPr>
+          <w:rFonts w:eastAsia="Times New Roman"/>
+        </w:rPr>
+      </w:pPr>
+      <w:r>
+        <w:rPr>
+          <w:rFonts w:eastAsia="Times New Roman"/>
+        </w:rPr>
+        <w:t>Enthält Methoden zur Ressourcenerhöhung/-verringerung und zur Validierung (z. B. ob genug Zeit/Money da ist)</w:t>
+      </w:r>
+    </w:p>
+    <w:p>
+      <w:pPr>
+        <w:pBdr>
+          <w:top w:val="nil" w:sz="0" w:space="0" w:color="000000" tmln="20, 20, 20, 0, 0"/>
+          <w:left w:val="nil" w:sz="0" w:space="0" w:color="000000" tmln="20, 20, 20, 0, 0"/>
+          <w:bottom w:val="nil" w:sz="0" w:space="0" w:color="000000" tmln="20, 20, 20, 0, 0"/>
+          <w:right w:val="nil" w:sz="0" w:space="0" w:color="000000" tmln="20, 20, 20, 0, 0"/>
+          <w:between w:val="nil" w:sz="0" w:space="0" w:color="000000" tmln="20, 20, 20, 0, 0"/>
+        </w:pBdr>
+        <w:shd w:val="none"/>
+        <w:rPr>
+          <w:rFonts w:eastAsia="Times New Roman"/>
+        </w:rPr>
+      </w:pPr>
+      <w:r>
+        <w:rPr>
+          <w:rFonts w:eastAsia="Times New Roman"/>
+        </w:rPr>
+      </w:r>
+    </w:p>
+    <w:p>
+      <w:pPr>
+        <w:pBdr>
+          <w:top w:val="nil" w:sz="0" w:space="0" w:color="000000" tmln="20, 20, 20, 0, 0"/>
+          <w:left w:val="nil" w:sz="0" w:space="0" w:color="000000" tmln="20, 20, 20, 0, 0"/>
+          <w:bottom w:val="nil" w:sz="0" w:space="0" w:color="000000" tmln="20, 20, 20, 0, 0"/>
+          <w:right w:val="nil" w:sz="0" w:space="0" w:color="000000" tmln="20, 20, 20, 0, 0"/>
+          <w:between w:val="nil" w:sz="0" w:space="0" w:color="000000" tmln="20, 20, 20, 0, 0"/>
+        </w:pBdr>
+        <w:shd w:val="none"/>
+        <w:rPr>
+          <w:rFonts w:eastAsia="Times New Roman"/>
+        </w:rPr>
+      </w:pPr>
+      <w:r>
+        <w:rPr>
+          <w:rFonts w:eastAsia="Times New Roman"/>
+        </w:rPr>
+      </w:r>
+    </w:p>
+    <w:p>
+      <w:pPr>
+        <w:pBdr>
+          <w:top w:val="nil" w:sz="0" w:space="0" w:color="000000" tmln="20, 20, 20, 0, 0"/>
+          <w:left w:val="nil" w:sz="0" w:space="0" w:color="000000" tmln="20, 20, 20, 0, 0"/>
+          <w:bottom w:val="nil" w:sz="0" w:space="0" w:color="000000" tmln="20, 20, 20, 0, 0"/>
+          <w:right w:val="nil" w:sz="0" w:space="0" w:color="000000" tmln="20, 20, 20, 0, 0"/>
+          <w:between w:val="nil" w:sz="0" w:space="0" w:color="000000" tmln="20, 20, 20, 0, 0"/>
+        </w:pBdr>
+        <w:shd w:val="none"/>
+        <w:rPr>
+          <w:rFonts w:eastAsia="Times New Roman"/>
+          <w:b/>
+        </w:rPr>
+      </w:pPr>
+      <w:r>
+        <w:rPr>
+          <w:rFonts w:eastAsia="Times New Roman"/>
+          <w:b/>
+        </w:rPr>
+        <w:t>GameController</w:t>
+      </w:r>
+    </w:p>
+    <w:p>
+      <w:pPr>
+        <w:pBdr>
+          <w:top w:val="nil" w:sz="0" w:space="0" w:color="000000" tmln="20, 20, 20, 0, 0"/>
+          <w:left w:val="nil" w:sz="0" w:space="0" w:color="000000" tmln="20, 20, 20, 0, 0"/>
+          <w:bottom w:val="nil" w:sz="0" w:space="0" w:color="000000" tmln="20, 20, 20, 0, 0"/>
+          <w:right w:val="nil" w:sz="0" w:space="0" w:color="000000" tmln="20, 20, 20, 0, 0"/>
+          <w:between w:val="nil" w:sz="0" w:space="0" w:color="000000" tmln="20, 20, 20, 0, 0"/>
+        </w:pBdr>
+        <w:shd w:val="none"/>
+        <w:rPr>
+          <w:rFonts w:eastAsia="Times New Roman"/>
+        </w:rPr>
+      </w:pPr>
+      <w:r>
+        <w:rPr>
+          <w:rFonts w:eastAsia="Times New Roman"/>
+        </w:rPr>
+        <w:t>Hauptlogik: Spielstart, Ausführung von Aktionen, Abbruch, Ende berechnen, Steuerung der anderen Controller</w:t>
+      </w:r>
+    </w:p>
+    <w:p>
+      <w:pPr>
+        <w:pBdr>
+          <w:top w:val="nil" w:sz="0" w:space="0" w:color="000000" tmln="20, 20, 20, 0, 0"/>
+          <w:left w:val="nil" w:sz="0" w:space="0" w:color="000000" tmln="20, 20, 20, 0, 0"/>
+          <w:bottom w:val="nil" w:sz="0" w:space="0" w:color="000000" tmln="20, 20, 20, 0, 0"/>
+          <w:right w:val="nil" w:sz="0" w:space="0" w:color="000000" tmln="20, 20, 20, 0, 0"/>
+          <w:between w:val="nil" w:sz="0" w:space="0" w:color="000000" tmln="20, 20, 20, 0, 0"/>
+        </w:pBdr>
+        <w:shd w:val="none"/>
+        <w:rPr>
+          <w:rFonts w:eastAsia="Times New Roman"/>
+        </w:rPr>
+      </w:pPr>
+      <w:r>
+        <w:rPr>
+          <w:rFonts w:eastAsia="Times New Roman"/>
+        </w:rPr>
+      </w:r>
+    </w:p>
+    <w:p>
+      <w:pPr>
+        <w:pBdr>
+          <w:top w:val="nil" w:sz="0" w:space="0" w:color="000000" tmln="20, 20, 20, 0, 0"/>
+          <w:left w:val="nil" w:sz="0" w:space="0" w:color="000000" tmln="20, 20, 20, 0, 0"/>
+          <w:bottom w:val="nil" w:sz="0" w:space="0" w:color="000000" tmln="20, 20, 20, 0, 0"/>
+          <w:right w:val="nil" w:sz="0" w:space="0" w:color="000000" tmln="20, 20, 20, 0, 0"/>
+          <w:between w:val="nil" w:sz="0" w:space="0" w:color="000000" tmln="20, 20, 20, 0, 0"/>
+        </w:pBdr>
+        <w:shd w:val="none"/>
+        <w:rPr>
+          <w:rFonts w:eastAsia="Times New Roman"/>
+        </w:rPr>
+      </w:pPr>
+      <w:r>
+        <w:rPr>
+          <w:rFonts w:eastAsia="Times New Roman"/>
+        </w:rPr>
+      </w:r>
+    </w:p>
+    <w:p>
+      <w:pPr>
+        <w:pBdr>
+          <w:top w:val="nil" w:sz="0" w:space="0" w:color="000000" tmln="20, 20, 20, 0, 0"/>
+          <w:left w:val="nil" w:sz="0" w:space="0" w:color="000000" tmln="20, 20, 20, 0, 0"/>
+          <w:bottom w:val="nil" w:sz="0" w:space="0" w:color="000000" tmln="20, 20, 20, 0, 0"/>
+          <w:right w:val="nil" w:sz="0" w:space="0" w:color="000000" tmln="20, 20, 20, 0, 0"/>
+          <w:between w:val="nil" w:sz="0" w:space="0" w:color="000000" tmln="20, 20, 20, 0, 0"/>
+        </w:pBdr>
+        <w:shd w:val="none"/>
+        <w:rPr>
+          <w:rFonts w:eastAsia="Times New Roman"/>
+          <w:b/>
+        </w:rPr>
+      </w:pPr>
+      <w:r>
+        <w:rPr>
+          <w:rFonts w:eastAsia="Times New Roman"/>
+          <w:b/>
+        </w:rPr>
+        <w:t>CSVReader / DataLoader</w:t>
+      </w:r>
+    </w:p>
+    <w:p>
+      <w:pPr>
+        <w:pBdr>
+          <w:top w:val="nil" w:sz="0" w:space="0" w:color="000000" tmln="20, 20, 20, 0, 0"/>
+          <w:left w:val="nil" w:sz="0" w:space="0" w:color="000000" tmln="20, 20, 20, 0, 0"/>
+          <w:bottom w:val="nil" w:sz="0" w:space="0" w:color="000000" tmln="20, 20, 20, 0, 0"/>
+          <w:right w:val="nil" w:sz="0" w:space="0" w:color="000000" tmln="20, 20, 20, 0, 0"/>
+          <w:between w:val="nil" w:sz="0" w:space="0" w:color="000000" tmln="20, 20, 20, 0, 0"/>
+        </w:pBdr>
+        <w:shd w:val="none"/>
+        <w:rPr>
+          <w:rFonts w:eastAsia="Times New Roman"/>
+        </w:rPr>
+      </w:pPr>
+      <w:r>
+        <w:rPr>
+          <w:rFonts w:eastAsia="Times New Roman"/>
+        </w:rPr>
+        <w:t>Einlesen von Aktionen und ggf. Kategorien aus einer externen CSV-Datei</w:t>
+      </w:r>
+    </w:p>
+    <w:p>
+      <w:pPr>
+        <w:pBdr>
+          <w:top w:val="nil" w:sz="0" w:space="0" w:color="000000" tmln="20, 20, 20, 0, 0"/>
+          <w:left w:val="nil" w:sz="0" w:space="0" w:color="000000" tmln="20, 20, 20, 0, 0"/>
+          <w:bottom w:val="nil" w:sz="0" w:space="0" w:color="000000" tmln="20, 20, 20, 0, 0"/>
+          <w:right w:val="nil" w:sz="0" w:space="0" w:color="000000" tmln="20, 20, 20, 0, 0"/>
+          <w:between w:val="nil" w:sz="0" w:space="0" w:color="000000" tmln="20, 20, 20, 0, 0"/>
+        </w:pBdr>
+        <w:shd w:val="none"/>
+        <w:rPr>
+          <w:rFonts w:eastAsia="Times New Roman"/>
+        </w:rPr>
+      </w:pPr>
+      <w:r>
+        <w:rPr>
+          <w:rFonts w:eastAsia="Times New Roman"/>
+        </w:rPr>
+      </w:r>
+    </w:p>
+    <w:p>
+      <w:pPr>
+        <w:pBdr>
+          <w:top w:val="nil" w:sz="0" w:space="0" w:color="000000" tmln="20, 20, 20, 0, 0"/>
+          <w:left w:val="nil" w:sz="0" w:space="0" w:color="000000" tmln="20, 20, 20, 0, 0"/>
+          <w:bottom w:val="nil" w:sz="0" w:space="0" w:color="000000" tmln="20, 20, 20, 0, 0"/>
+          <w:right w:val="nil" w:sz="0" w:space="0" w:color="000000" tmln="20, 20, 20, 0, 0"/>
+          <w:between w:val="nil" w:sz="0" w:space="0" w:color="000000" tmln="20, 20, 20, 0, 0"/>
+        </w:pBdr>
+        <w:shd w:val="none"/>
+        <w:rPr>
+          <w:rFonts w:eastAsia="Times New Roman"/>
+        </w:rPr>
+      </w:pPr>
+      <w:r>
+        <w:rPr>
+          <w:rFonts w:eastAsia="Times New Roman"/>
+        </w:rPr>
+      </w:r>
+    </w:p>
+    <w:p>
+      <w:pPr>
+        <w:pBdr>
+          <w:top w:val="nil" w:sz="0" w:space="0" w:color="000000" tmln="20, 20, 20, 0, 0"/>
+          <w:left w:val="nil" w:sz="0" w:space="0" w:color="000000" tmln="20, 20, 20, 0, 0"/>
+          <w:bottom w:val="nil" w:sz="0" w:space="0" w:color="000000" tmln="20, 20, 20, 0, 0"/>
+          <w:right w:val="nil" w:sz="0" w:space="0" w:color="000000" tmln="20, 20, 20, 0, 0"/>
+          <w:between w:val="nil" w:sz="0" w:space="0" w:color="000000" tmln="20, 20, 20, 0, 0"/>
+        </w:pBdr>
+        <w:shd w:val="none"/>
+        <w:rPr>
+          <w:rFonts w:eastAsia="Times New Roman"/>
+        </w:rPr>
+      </w:pPr>
+      <w:r>
+        <w:rPr>
+          <w:rFonts w:eastAsia="Times New Roman"/>
+          <w:b/>
+        </w:rPr>
+        <w:t>ScoreManager / ScoringController</w:t>
+      </w:r>
+      <w:r>
+        <w:rPr>
+          <w:rFonts w:eastAsia="Times New Roman"/>
+        </w:rPr>
+        <w:t xml:space="preserve"> (optional, aber sinnvoll)</w:t>
+      </w:r>
+    </w:p>
+    <w:p>
+      <w:pPr>
+        <w:pBdr>
+          <w:top w:val="nil" w:sz="0" w:space="0" w:color="000000" tmln="20, 20, 20, 0, 0"/>
+          <w:left w:val="nil" w:sz="0" w:space="0" w:color="000000" tmln="20, 20, 20, 0, 0"/>
+          <w:bottom w:val="nil" w:sz="0" w:space="0" w:color="000000" tmln="20, 20, 20, 0, 0"/>
+          <w:right w:val="nil" w:sz="0" w:space="0" w:color="000000" tmln="20, 20, 20, 0, 0"/>
+          <w:between w:val="nil" w:sz="0" w:space="0" w:color="000000" tmln="20, 20, 20, 0, 0"/>
+        </w:pBdr>
+        <w:shd w:val="none"/>
+        <w:rPr>
+          <w:rFonts w:eastAsia="Times New Roman"/>
+        </w:rPr>
+      </w:pPr>
+      <w:r>
+        <w:rPr>
+          <w:rFonts w:eastAsia="Times New Roman"/>
+        </w:rPr>
+        <w:t>Eine eigene Klasse zur Berechnung und Speicherung der Endwertung</w:t>
+      </w:r>
+    </w:p>
+    <w:p>
+      <w:pPr>
+        <w:pBdr>
+          <w:top w:val="nil" w:sz="0" w:space="0" w:color="000000" tmln="20, 20, 20, 0, 0"/>
+          <w:left w:val="nil" w:sz="0" w:space="0" w:color="000000" tmln="20, 20, 20, 0, 0"/>
+          <w:bottom w:val="nil" w:sz="0" w:space="0" w:color="000000" tmln="20, 20, 20, 0, 0"/>
+          <w:right w:val="nil" w:sz="0" w:space="0" w:color="000000" tmln="20, 20, 20, 0, 0"/>
+          <w:between w:val="nil" w:sz="0" w:space="0" w:color="000000" tmln="20, 20, 20, 0, 0"/>
+        </w:pBdr>
+        <w:shd w:val="none"/>
+        <w:rPr>
+          <w:rFonts w:eastAsia="Times New Roman"/>
+        </w:rPr>
+      </w:pPr>
+      <w:r>
+        <w:rPr>
+          <w:rFonts w:eastAsia="Times New Roman"/>
+        </w:rPr>
+      </w:r>
+    </w:p>
+    <w:p>
+      <w:pPr>
+        <w:pBdr>
+          <w:top w:val="nil" w:sz="0" w:space="0" w:color="000000" tmln="20, 20, 20, 0, 0"/>
+          <w:left w:val="nil" w:sz="0" w:space="0" w:color="000000" tmln="20, 20, 20, 0, 0"/>
+          <w:bottom w:val="nil" w:sz="0" w:space="0" w:color="000000" tmln="20, 20, 20, 0, 0"/>
+          <w:right w:val="nil" w:sz="0" w:space="0" w:color="000000" tmln="20, 20, 20, 0, 0"/>
+          <w:between w:val="nil" w:sz="0" w:space="0" w:color="000000" tmln="20, 20, 20, 0, 0"/>
+        </w:pBdr>
+        <w:shd w:val="none"/>
+        <w:rPr>
+          <w:rFonts w:eastAsia="Times New Roman"/>
+        </w:rPr>
+      </w:pPr>
+      <w:r>
+        <w:rPr>
+          <w:rFonts w:eastAsia="Times New Roman"/>
+        </w:rPr>
+        <w:t>Ermöglicht das leichte Austauschen oder Anpassen der Bewertungslogik (z. B. „Restzeit senkt Stresslevel → beeinflusst Score“)</w:t>
+      </w:r>
+    </w:p>
+    <w:p>
+      <w:pPr>
+        <w:pBdr>
+          <w:top w:val="nil" w:sz="0" w:space="0" w:color="000000" tmln="20, 20, 20, 0, 0"/>
+          <w:left w:val="nil" w:sz="0" w:space="0" w:color="000000" tmln="20, 20, 20, 0, 0"/>
+          <w:bottom w:val="nil" w:sz="0" w:space="0" w:color="000000" tmln="20, 20, 20, 0, 0"/>
+          <w:right w:val="nil" w:sz="0" w:space="0" w:color="000000" tmln="20, 20, 20, 0, 0"/>
+          <w:between w:val="nil" w:sz="0" w:space="0" w:color="000000" tmln="20, 20, 20, 0, 0"/>
+        </w:pBdr>
+        <w:shd w:val="none"/>
+        <w:rPr>
+          <w:rFonts w:eastAsia="Times New Roman"/>
+        </w:rPr>
+      </w:pPr>
+      <w:r>
+        <w:rPr>
+          <w:rFonts w:eastAsia="Times New Roman"/>
+        </w:rPr>
+      </w:r>
+    </w:p>
+    <w:p>
+      <w:pPr>
+        <w:pBdr>
+          <w:top w:val="nil" w:sz="0" w:space="0" w:color="000000" tmln="20, 20, 20, 0, 0"/>
+          <w:left w:val="nil" w:sz="0" w:space="0" w:color="000000" tmln="20, 20, 20, 0, 0"/>
+          <w:bottom w:val="nil" w:sz="0" w:space="0" w:color="000000" tmln="20, 20, 20, 0, 0"/>
+          <w:right w:val="nil" w:sz="0" w:space="0" w:color="000000" tmln="20, 20, 20, 0, 0"/>
+          <w:between w:val="nil" w:sz="0" w:space="0" w:color="000000" tmln="20, 20, 20, 0, 0"/>
+        </w:pBdr>
+        <w:shd w:val="none"/>
+        <w:rPr>
+          <w:rFonts w:eastAsia="Times New Roman"/>
+        </w:rPr>
+      </w:pPr>
+      <w:r>
+        <w:rPr>
+          <w:noProof/>
+        </w:rPr>
+        <w:drawing>
+          <wp:inline distT="89535" distB="89535" distL="89535" distR="89535">
+            <wp:extent cx="5372100" cy="3267075"/>
+            <wp:effectExtent l="0" t="0" r="0" b="0"/>
+            <wp:docPr id="1" name="Grafik1"/>
+            <wp:cNvGraphicFramePr>
+              <a:graphicFrameLocks xmlns:a="http://schemas.openxmlformats.org/drawingml/2006/main" noChangeAspect="1"/>
+            </wp:cNvGraphicFramePr>
+            <a:graphic xmlns:a="http://schemas.openxmlformats.org/drawingml/2006/main">
+              <a:graphicData uri="http://schemas.openxmlformats.org/drawingml/2006/picture">
+                <pic:pic xmlns:pic="http://schemas.openxmlformats.org/drawingml/2006/picture">
+                  <pic:nvPicPr>
+                    <pic:cNvPr id="1" name="Grafik1"/>
+                    <pic:cNvPicPr>
+                      <a:picLocks noChangeAspect="1"/>
+                      <a:extLst>
+                        <a:ext uri="sm">
+                          <sm:smNativeData xmlns:sm="sm" val="SMDATA_16_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"/>
+                        </a:ext>
+                      </a:extLst>
+                    </pic:cNvPicPr>
+                  </pic:nvPicPr>
+                  <pic:blipFill>
+                    <a:blip r:embed="rId8"/>
+                    <a:stretch>
+                      <a:fillRect/>
+                    </a:stretch>
+                  </pic:blipFill>
+                  <pic:spPr>
+                    <a:xfrm>
+                      <a:off x="0" y="0"/>
+                      <a:ext cx="5372100" cy="3267075"/>
+                    </a:xfrm>
+                    <a:prstGeom prst="rect">
+                      <a:avLst/>
+                    </a:prstGeom>
+                    <a:noFill/>
+                    <a:ln w="12700">
+                      <a:noFill/>
+                    </a:ln>
+                  </pic:spPr>
+                </pic:pic>
+              </a:graphicData>
+            </a:graphic>
+          </wp:inline>
+        </w:drawing>
+      </w:r>
+      <w:r>
+        <w:rPr>
+          <w:rFonts w:eastAsia="Times New Roman"/>
+        </w:rPr>
+      </w:r>
     </w:p>
     <w:p>
       <w:pPr>
         <w:ind w:firstLine="708"/>
-      </w:pPr>
-      <w:r/>
-    </w:p>
-    <w:p>
-      <w:r>
+        <w:rPr>
+          <w:rFonts w:eastAsia="Times New Roman"/>
+        </w:rPr>
+      </w:pPr>
+      <w:r>
+        <w:rPr>
+          <w:rFonts w:eastAsia="Times New Roman"/>
+        </w:rPr>
+      </w:r>
+    </w:p>
+    <w:p>
+      <w:pPr>
+        <w:ind w:firstLine="708"/>
+        <w:rPr>
+          <w:rFonts w:eastAsia="Times New Roman"/>
+        </w:rPr>
+      </w:pPr>
+      <w:r>
+        <w:rPr>
+          <w:rFonts w:eastAsia="Times New Roman"/>
+        </w:rPr>
+      </w:r>
+    </w:p>
+    <w:p>
+      <w:pPr>
+        <w:rPr>
+          <w:rFonts w:eastAsia="Times New Roman"/>
+          <w:b/>
+          <w:bCs/>
+          <w:sz w:val="28"/>
+          <w:szCs w:val="28"/>
+        </w:rPr>
+      </w:pPr>
+      <w:r>
+        <w:rPr>
+          <w:rFonts w:eastAsia="Times New Roman"/>
+          <w:b/>
+          <w:bCs/>
+          <w:sz w:val="28"/>
+          <w:szCs w:val="28"/>
+        </w:rPr>
+        <w:t>Goal</w:t>
+      </w:r>
+    </w:p>
+    <w:p>
+      <w:pPr>
+        <w:ind w:firstLine="708"/>
+        <w:rPr>
+          <w:rFonts w:eastAsia="Times New Roman"/>
+        </w:rPr>
+      </w:pPr>
+      <w:r>
+        <w:rPr>
+          <w:rFonts w:eastAsia="Times New Roman"/>
+        </w:rPr>
+        <w:t xml:space="preserve">Get as high a score as possible to </w:t>
+      </w:r>
+    </w:p>
+    <w:p>
+      <w:pPr>
+        <w:ind w:firstLine="708"/>
+        <w:rPr>
+          <w:rFonts w:eastAsia="Times New Roman"/>
+        </w:rPr>
+      </w:pPr>
+      <w:r>
+        <w:rPr>
+          <w:rFonts w:eastAsia="Times New Roman"/>
+        </w:rPr>
+      </w:r>
+    </w:p>
+    <w:p>
+      <w:pPr>
+        <w:rPr>
+          <w:rFonts w:eastAsia="Times New Roman"/>
+        </w:rPr>
+      </w:pPr>
+      <w:r>
+        <w:rPr>
+          <w:rFonts w:eastAsia="Times New Roman"/>
+        </w:rPr>
         <w:t>Expansions</w:t>
       </w:r>
     </w:p>
     <w:p>
-      <w:r>
+      <w:pPr>
+        <w:rPr>
+          <w:rFonts w:eastAsia="Times New Roman"/>
+        </w:rPr>
+      </w:pPr>
+      <w:r>
+        <w:rPr>
+          <w:rFonts w:eastAsia="Times New Roman"/>
+        </w:rPr>
         <w:t>- Different locations like garden, home, restaurant</w:t>
       </w:r>
     </w:p>
     <w:p>
-      <w:r>
+      <w:pPr>
+        <w:rPr>
+          <w:rFonts w:eastAsia="Times New Roman"/>
+        </w:rPr>
+      </w:pPr>
+      <w:r>
+        <w:rPr>
+          <w:rFonts w:eastAsia="Times New Roman"/>
+        </w:rPr>
         <w:t>- Achievements for finding special actions like self brewed alcohol or statues(adding easter eggs)</w:t>
       </w:r>
     </w:p>
     <w:p>
-      <w:r>
+      <w:pPr>
+        <w:rPr>
+          <w:rFonts w:eastAsia="Times New Roman"/>
+        </w:rPr>
+      </w:pPr>
+      <w:r>
+        <w:rPr>
+          <w:rFonts w:eastAsia="Times New Roman"/>
+        </w:rPr>
         <w:t>- Gifts for the guests can be added as another score category later on</w:t>
       </w:r>
     </w:p>
@@ -299,6 +1376,159 @@
     </w:sectPr>
   </w:body>
 </w:document>
+</file>
+
+<file path=word/numbering.xml><?xml version="1.0" encoding="utf-8"?>
+<w:numbering xmlns:wpc="http://schemas.microsoft.com/office/word/2010/wordprocessingCanvas" xmlns:mc="http://schemas.openxmlformats.org/markup-compatibility/2006" xmlns:o="urn:schemas-microsoft-com:office:office" xmlns:r="http://schemas.openxmlformats.org/officeDocument/2006/relationships" xmlns:m="http://schemas.openxmlformats.org/officeDocument/2006/math" xmlns:v="urn:schemas-microsoft-com:vml" xmlns:wp14="http://schemas.microsoft.com/office/word/2010/wordprocessingDrawing" xmlns:wp="http://schemas.openxmlformats.org/drawingml/2006/wordprocessingDrawing" xmlns:w10="urn:schemas-microsoft-com:office:word" xmlns:w="http://schemas.openxmlformats.org/wordprocessingml/2006/main" xmlns:w14="http://schemas.microsoft.com/office/word/2010/wordml" xmlns:wpg="http://schemas.microsoft.com/office/word/2010/wordprocessingGroup" xmlns:wpi="http://schemas.microsoft.com/office/word/2010/wordprocessingInk" xmlns:wne="http://schemas.microsoft.com/office/word/2006/wordml" xmlns:wps="http://schemas.microsoft.com/office/word/2010/wordprocessingShape" xmlns:w15="http://schemas.microsoft.com/office/word/2012/wordml" mc:Ignorable="w14 wp14 w15">
+  <w:abstractNum w:abstractNumId="0">
+    <w:multiLevelType w:val="hybridMultilevel"/>
+    <w:tmNoNumList/>
+    <w:lvl w:ilvl="0">
+      <w:numFmt w:val="none"/>
+      <w:lvlText w:val=""/>
+      <w:lvlJc w:val="left"/>
+      <w:pPr>
+        <w:tabs>
+          <w:tab w:val="num" w:pos="360"/>
+        </w:tabs>
+        <w:ind w:left="360" w:hanging="360"/>
+      </w:pPr>
+    </w:lvl>
+    <w:lvl w:ilvl="1">
+      <w:numFmt w:val="none"/>
+      <w:lvlText w:val=""/>
+      <w:lvlJc w:val="left"/>
+      <w:pPr>
+        <w:tabs>
+          <w:tab w:val="num" w:pos="360"/>
+        </w:tabs>
+        <w:ind w:left="360" w:hanging="360"/>
+      </w:pPr>
+    </w:lvl>
+    <w:lvl w:ilvl="2">
+      <w:numFmt w:val="none"/>
+      <w:lvlText w:val=""/>
+      <w:lvlJc w:val="left"/>
+      <w:pPr>
+        <w:tabs>
+          <w:tab w:val="num" w:pos="360"/>
+        </w:tabs>
+        <w:ind w:left="360" w:hanging="360"/>
+      </w:pPr>
+    </w:lvl>
+    <w:lvl w:ilvl="3">
+      <w:numFmt w:val="none"/>
+      <w:lvlText w:val=""/>
+      <w:lvlJc w:val="left"/>
+      <w:pPr>
+        <w:tabs>
+          <w:tab w:val="num" w:pos="360"/>
+        </w:tabs>
+        <w:ind w:left="360" w:hanging="360"/>
+      </w:pPr>
+    </w:lvl>
+    <w:lvl w:ilvl="4">
+      <w:numFmt w:val="none"/>
+      <w:lvlText w:val=""/>
+      <w:lvlJc w:val="left"/>
+      <w:pPr>
+        <w:tabs>
+          <w:tab w:val="num" w:pos="360"/>
+        </w:tabs>
+        <w:ind w:left="360" w:hanging="360"/>
+      </w:pPr>
+    </w:lvl>
+    <w:lvl w:ilvl="5">
+      <w:numFmt w:val="none"/>
+      <w:lvlText w:val=""/>
+      <w:lvlJc w:val="left"/>
+      <w:pPr>
+        <w:tabs>
+          <w:tab w:val="num" w:pos="360"/>
+        </w:tabs>
+        <w:ind w:left="360" w:hanging="360"/>
+      </w:pPr>
+    </w:lvl>
+    <w:lvl w:ilvl="6">
+      <w:numFmt w:val="none"/>
+      <w:lvlText w:val=""/>
+      <w:lvlJc w:val="left"/>
+      <w:pPr>
+        <w:tabs>
+          <w:tab w:val="num" w:pos="360"/>
+        </w:tabs>
+        <w:ind w:left="360" w:hanging="360"/>
+      </w:pPr>
+    </w:lvl>
+    <w:lvl w:ilvl="7">
+      <w:numFmt w:val="none"/>
+      <w:lvlText w:val=""/>
+      <w:lvlJc w:val="left"/>
+      <w:pPr>
+        <w:tabs>
+          <w:tab w:val="num" w:pos="360"/>
+        </w:tabs>
+        <w:ind w:left="360" w:hanging="360"/>
+      </w:pPr>
+    </w:lvl>
+    <w:lvl w:ilvl="8">
+      <w:numFmt w:val="none"/>
+      <w:lvlText w:val=""/>
+      <w:lvlJc w:val="left"/>
+      <w:pPr>
+        <w:tabs>
+          <w:tab w:val="num" w:pos="360"/>
+        </w:tabs>
+        <w:ind w:left="360" w:hanging="360"/>
+      </w:pPr>
+    </w:lvl>
+  </w:abstractNum>
+  <w:abstractNum w:abstractNumId="1">
+    <w:multiLevelType w:val="singleLevel"/>
+    <w:name w:val="Bullet 1"/>
+    <w:lvl w:ilvl="0">
+      <w:numFmt w:val="bullet"/>
+      <w:lvlText w:val=""/>
+      <w:lvlJc w:val="left"/>
+      <w:pPr>
+        <w:tabs>
+          <w:tab w:val="num" w:pos="283"/>
+        </w:tabs>
+        <w:ind w:left="283" w:hanging="283"/>
+      </w:pPr>
+      <w:rPr>
+        <w:rFonts w:ascii="Wingdings" w:hAnsi="Wingdings" w:eastAsia="Wingdings" w:cs="Wingdings"/>
+      </w:rPr>
+    </w:lvl>
+  </w:abstractNum>
+  <w:abstractNum w:abstractNumId="2">
+    <w:multiLevelType w:val="singleLevel"/>
+    <w:name w:val="Bullet 2"/>
+    <w:lvl w:ilvl="0">
+      <w:numFmt w:val="bullet"/>
+      <w:lvlText w:val=""/>
+      <w:lvlJc w:val="left"/>
+      <w:pPr>
+        <w:tabs>
+          <w:tab w:val="num" w:pos="360"/>
+        </w:tabs>
+        <w:ind w:left="360" w:hanging="360"/>
+      </w:pPr>
+      <w:rPr>
+        <w:rFonts w:ascii="Wingdings" w:hAnsi="Wingdings" w:eastAsia="Wingdings" w:cs="Wingdings"/>
+      </w:rPr>
+    </w:lvl>
+  </w:abstractNum>
+  <w:num w:numId="1">
+    <w:abstractNumId w:val="1"/>
+  </w:num>
+  <w:num w:numId="2">
+    <w:abstractNumId w:val="2"/>
+  </w:num>
+  <w:num w:numId="3">
+    <w:abstractNumId w:val="0"/>
+  </w:num>
+</w:numbering>
 </file>
 
 <file path=word/styles.xml><?xml version="1.0" encoding="utf-8"?>

</xml_diff>

<commit_message>
end of workday commit. action datenhaltungsklasse erstellt und konstanten und variablen erzeugt
</commit_message>
<xml_diff>
--- a/src/main/resources/brainstormingPreparetheparty.docx
+++ b/src/main/resources/brainstormingPreparetheparty.docx
@@ -58,12 +58,7 @@
     </w:p>
     <w:p>
       <w:r>
-        <w:t>- List of actions related to the belowmentioned categories. Each item has a time needed, money needed, stress reduced or increased number and you can either start or queue each action. The actions also have a description, that will be shown in a different ui part and a number of points they will add to the final result, which is hidden from the player</w:t>
-      </w:r>
-    </w:p>
-    <w:p>
-      <w:r>
-        <w:t>- Ui has a queue of activities that are being done in the order from top to bottom. It has a pause button, that can also be triggered by pressing space. Each action can be canceled in the queue and new actions get added at the bottom.</w:t>
+        <w:t>- List of actions related to the below mentioned categories. Each item has a time needed, money needed, stress reduced or increased number and you can either start or queue each action. The actions also have a description, that will be shown in a different ui part and a number of points they will add to the final result, which is hidden from the player</w:t>
       </w:r>
     </w:p>
     <w:p>

</xml_diff>

<commit_message>
updated planning document and finished first draft
</commit_message>
<xml_diff>
--- a/src/main/resources/brainstormingPreparetheparty.docx
+++ b/src/main/resources/brainstormingPreparetheparty.docx
@@ -15,7 +15,7 @@
     </w:p>
     <w:p>
       <w:r>
-        <w:t>Prepare for the party - incremental game</w:t>
+        <w:t>Prepare to party - incremental game</w:t>
       </w:r>
     </w:p>
     <w:p>
@@ -23,147 +23,17 @@
     </w:p>
     <w:p>
       <w:r>
-        <w:t xml:space="preserve">Normale wohnung und es soll für eine party aufgeräumt und vorbereitet werden. </w:t>
-      </w:r>
-    </w:p>
-    <w:p>
-      <w:r>
-        <w:t>Timer mit zeit bis zur party und action queue mit aktivitäten und dauer</w:t>
-      </w:r>
-    </w:p>
-    <w:p>
-      <w:r>
-        <w:t>Mit final score screen</w:t>
-      </w:r>
-    </w:p>
-    <w:p>
-      <w:r>
-        <w:t xml:space="preserve">Aktivitäten per buttons auswählen wie bei terraformental </w:t>
-      </w:r>
-    </w:p>
-    <w:p>
-      <w:r>
-        <w:t>evtl startet das finden gewisser objekte eine automatische aktion, wo man abgelenkt ist</w:t>
-      </w:r>
-    </w:p>
-    <w:p>
-      <w:r>
-        <w:t>1. party ist eine osterfeier, wo man die familie einlädt bei sich zu hause zu feiern</w:t>
-      </w:r>
-    </w:p>
-    <w:p>
-      <w:r/>
-    </w:p>
-    <w:p>
-      <w:r>
-        <w:t xml:space="preserve">Aktivitäten: </w:t>
-      </w:r>
-    </w:p>
-    <w:p>
-      <w:r>
-        <w:t>- Aufräumen verschiedener räume</w:t>
-      </w:r>
-    </w:p>
-    <w:p>
-      <w:r>
-        <w:t>- Catering service auswählen und essen bestellen</w:t>
-      </w:r>
-    </w:p>
-    <w:p>
-      <w:r>
-        <w:t>- Gastgeschenke vorbereiten</w:t>
-      </w:r>
-    </w:p>
-    <w:p>
-      <w:r>
-        <w:t>- Einkaufen für gastgeschenke</w:t>
-      </w:r>
-    </w:p>
-    <w:p>
-      <w:r>
-        <w:t>- Aktivitäten vorbereiten</w:t>
-      </w:r>
-    </w:p>
-    <w:p>
-      <w:r>
-        <w:t>- Dekorieren</w:t>
-      </w:r>
-    </w:p>
-    <w:p>
-      <w:r/>
-    </w:p>
-    <w:p>
-      <w:r>
-        <w:t>Ai generiertes bild am ende je nach ergebnis.</w:t>
-      </w:r>
-    </w:p>
-    <w:p>
-      <w:r>
-        <w:t>Rahmen 6 stunden zeit bis die party los geht</w:t>
-      </w:r>
-    </w:p>
-    <w:p>
-      <w:r/>
-    </w:p>
-    <w:p>
-      <w:r>
-        <w:t xml:space="preserve">Teil 2 wäre dann gameplay während der party und teil 3 weitere parties, die man vorbereiten und feiern kann. </w:t>
-      </w:r>
-    </w:p>
-    <w:p>
-      <w:r/>
-    </w:p>
-    <w:p>
-      <w:pPr>
-        <w:pStyle w:val="para2"/>
-      </w:pPr>
-      <w:r>
-        <w:t>UI</w:t>
-      </w:r>
-    </w:p>
-    <w:p>
-      <w:r>
-        <w:t>Ui hat eine liste mit aktionen(buttons) mit x/y notation, wie viel noch zu tun ist/wie oft man etwas tun kann</w:t>
-      </w:r>
-    </w:p>
-    <w:p>
-      <w:r>
-        <w:t>Ui hat eine liste mit zielen und eine skala für sauberkeit/essen/getränke/aktivitäten</w:t>
-      </w:r>
-    </w:p>
-    <w:p>
-      <w:r>
-        <w:t xml:space="preserve">Ui hat eine queue von aktionen die gerade laufen bzw als nächstes kommen, sowie einen pause button, der auch per „space“ getriggert werden kann </w:t>
-      </w:r>
-    </w:p>
-    <w:p>
-      <w:r>
-        <w:t xml:space="preserve">Ui hat ein event log wo steht was gerade passiert ist. </w:t>
-      </w:r>
-    </w:p>
-    <w:p>
-      <w:r>
-        <w:t>Ui hat events, wo z.b. das essen in 2stunden fertig ist und in 3 verkohlt. Oder gäste in 4h ankommen</w:t>
-      </w:r>
-    </w:p>
-    <w:p>
-      <w:r/>
-    </w:p>
-    <w:p>
-      <w:r/>
-    </w:p>
-    <w:p>
-      <w:pPr>
-        <w:rPr>
-          <w:b/>
-          <w:bCs/>
-        </w:rPr>
-      </w:pPr>
-      <w:r>
-        <w:rPr>
-          <w:b/>
-          <w:bCs/>
-        </w:rPr>
+        <w:t>Normal home as the location. A party is to be prepared for a festival like easter or christmas, family get together</w:t>
+      </w:r>
+    </w:p>
+    <w:p>
+      <w:r>
+        <w:t>Limited resources of time, money, stresslevel. The goal is to prepare the party and get a high score by finishing within time, preparing well, not spending too much money and having a low stress level</w:t>
+      </w:r>
+    </w:p>
+    <w:p>
+      <w:r>
+        <w:t>Final score screen shows different images(ai generated) and a score for each category which leads to a final screen</w:t>
       </w:r>
     </w:p>
     <w:p>
@@ -179,20 +49,44 @@
       </w:r>
     </w:p>
     <w:p>
-      <w:r/>
-    </w:p>
-    <w:p>
       <w:pPr>
         <w:pStyle w:val="para2"/>
+      </w:pPr>
+      <w:r>
+        <w:t>UI</w:t>
+      </w:r>
+    </w:p>
+    <w:p>
+      <w:r>
+        <w:t>- List of actions related to the belowmentioned categories. Each item has a time needed, money needed, stress reduced or increased number and you can either start or queue each action. The actions also have a description, that will be shown in a different ui part and a number of points they will add to the final result, which is hidden from the player</w:t>
+      </w:r>
+    </w:p>
+    <w:p>
+      <w:r>
+        <w:t>- Ui has a queue of activities that are being done in the order from top to bottom. It has a pause button, that can also be triggered by pressing space. Each action can be canceled in the queue and new actions get added at the bottom.</w:t>
+      </w:r>
+    </w:p>
+    <w:p>
+      <w:r>
+        <w:t>- Ui has a textlog, where the description gets shown of what happened after an action was completed</w:t>
+      </w:r>
+    </w:p>
+    <w:p>
+      <w:pPr>
+        <w:pStyle w:val="para3"/>
         <w:rPr>
+          <w:sz w:val="32"/>
+          <w:szCs w:val="32"/>
           <w:u w:color="auto" w:val="single"/>
         </w:rPr>
       </w:pPr>
       <w:r>
         <w:rPr>
+          <w:sz w:val="32"/>
+          <w:szCs w:val="32"/>
           <w:u w:color="auto" w:val="single"/>
         </w:rPr>
-        <w:t>Aktivitäten</w:t>
+        <w:t>Score Categories</w:t>
       </w:r>
     </w:p>
     <w:p>
@@ -200,53 +94,7 @@
         <w:pStyle w:val="para3"/>
       </w:pPr>
       <w:r>
-        <w:t>Food</w:t>
-      </w:r>
-    </w:p>
-    <w:p>
-      <w:pPr>
-        <w:ind w:firstLine="708"/>
-      </w:pPr>
-      <w:r>
-        <w:t>- Catering</w:t>
-      </w:r>
-    </w:p>
-    <w:p>
-      <w:pPr>
-        <w:ind w:firstLine="708"/>
-      </w:pPr>
-      <w:r>
-        <w:t>- Buy food</w:t>
-      </w:r>
-    </w:p>
-    <w:p>
-      <w:pPr>
-        <w:ind w:firstLine="708"/>
-      </w:pPr>
-      <w:r>
-        <w:t>- Cook food</w:t>
-      </w:r>
-    </w:p>
-    <w:p>
-      <w:pPr>
-        <w:ind w:firstLine="708"/>
-      </w:pPr>
-      <w:r>
-        <w:t>- Ask everyone to bring some food</w:t>
-      </w:r>
-    </w:p>
-    <w:p>
-      <w:pPr>
-        <w:ind w:firstLine="708"/>
-      </w:pPr>
-      <w:r/>
-    </w:p>
-    <w:p>
-      <w:pPr>
-        <w:pStyle w:val="para3"/>
-      </w:pPr>
-      <w:r>
-        <w:t>Drinks</w:t>
+        <w:t>Food &amp; Drinks</w:t>
       </w:r>
     </w:p>
     <w:p>
@@ -313,7 +161,7 @@
         <w:ind w:firstLine="708"/>
       </w:pPr>
       <w:r>
-        <w:t>- Catering</w:t>
+        <w:t>- Order on creative platform</w:t>
       </w:r>
     </w:p>
     <w:p>
@@ -321,7 +169,7 @@
         <w:ind w:firstLine="708"/>
       </w:pPr>
       <w:r>
-        <w:t>- Buy food</w:t>
+        <w:t>- Order on huge shopping site</w:t>
       </w:r>
     </w:p>
     <w:p>
@@ -329,7 +177,7 @@
         <w:ind w:firstLine="708"/>
       </w:pPr>
       <w:r>
-        <w:t>- Cook food</w:t>
+        <w:t>- Buy in town</w:t>
       </w:r>
     </w:p>
     <w:p>
@@ -337,58 +185,7 @@
         <w:ind w:firstLine="708"/>
       </w:pPr>
       <w:r>
-        <w:t>- Ask everyone to bring some food</w:t>
-      </w:r>
-    </w:p>
-    <w:p>
-      <w:pPr>
-        <w:ind w:firstLine="708"/>
-      </w:pPr>
-      <w:r/>
-    </w:p>
-    <w:p>
-      <w:pPr>
-        <w:rPr>
-          <w:rFonts w:ascii="Arial" w:hAnsi="Arial" w:cs="Arial"/>
-          <w:b/>
-          <w:bCs/>
-          <w:sz w:val="28"/>
-          <w:szCs w:val="28"/>
-        </w:rPr>
-      </w:pPr>
-      <w:r>
-        <w:rPr>
-          <w:rFonts w:ascii="Arial" w:hAnsi="Arial" w:cs="Arial"/>
-          <w:b/>
-          <w:bCs/>
-          <w:sz w:val="28"/>
-          <w:szCs w:val="28"/>
-        </w:rPr>
-        <w:t>Location</w:t>
-      </w:r>
-    </w:p>
-    <w:p>
-      <w:pPr>
-        <w:ind w:firstLine="708"/>
-      </w:pPr>
-      <w:r>
-        <w:t>- Garden</w:t>
-      </w:r>
-    </w:p>
-    <w:p>
-      <w:pPr>
-        <w:ind w:firstLine="708"/>
-      </w:pPr>
-      <w:r>
-        <w:t>- Inside the house</w:t>
-      </w:r>
-    </w:p>
-    <w:p>
-      <w:pPr>
-        <w:ind w:firstLine="708"/>
-      </w:pPr>
-      <w:r>
-        <w:t>- Rent a restaurant room</w:t>
+        <w:t>- Craft yourself</w:t>
       </w:r>
     </w:p>
     <w:p>
@@ -423,7 +220,7 @@
         <w:ind w:firstLine="708"/>
       </w:pPr>
       <w:r>
-        <w:t>- Catering</w:t>
+        <w:t>- Crafting something</w:t>
       </w:r>
     </w:p>
     <w:p>
@@ -431,7 +228,7 @@
         <w:ind w:firstLine="708"/>
       </w:pPr>
       <w:r>
-        <w:t>- Buy food</w:t>
+        <w:t>- Playing games</w:t>
       </w:r>
     </w:p>
     <w:p>
@@ -439,15 +236,45 @@
         <w:ind w:firstLine="708"/>
       </w:pPr>
       <w:r>
-        <w:t>- Cook food</w:t>
+        <w:t>- Relax and talk</w:t>
       </w:r>
     </w:p>
     <w:p>
       <w:pPr>
         <w:ind w:firstLine="708"/>
       </w:pPr>
-      <w:r>
-        <w:t>- Ask everyone to bring some food</w:t>
+      <w:r/>
+    </w:p>
+    <w:p>
+      <w:pPr>
+        <w:ind w:firstLine="708"/>
+      </w:pPr>
+      <w:r/>
+    </w:p>
+    <w:p>
+      <w:pPr>
+        <w:ind w:firstLine="708"/>
+      </w:pPr>
+      <w:r/>
+    </w:p>
+    <w:p>
+      <w:r>
+        <w:t>Expansions</w:t>
+      </w:r>
+    </w:p>
+    <w:p>
+      <w:r>
+        <w:t>- Different locations like garden, home, restaurant</w:t>
+      </w:r>
+    </w:p>
+    <w:p>
+      <w:r>
+        <w:t>- Achievements for finding special actions like self brewed alcohol or statues(adding easter eggs)</w:t>
+      </w:r>
+    </w:p>
+    <w:p>
+      <w:r>
+        <w:t>- Gifts for the guests can be added as another score category later on</w:t>
       </w:r>
     </w:p>
     <w:sectPr>

</xml_diff>